<commit_message>
Added an doelgroep and some stuff I forgot to commit some days ago
</commit_message>
<xml_diff>
--- a/Assets/Definition of done.docx
+++ b/Assets/Definition of done.docx
@@ -46,13 +46,6 @@
     </w:p>
     <w:p>
       <w:pPr>
-        <w:rPr>
-          <w:lang w:val="en-US"/>
-        </w:rPr>
-      </w:pPr>
-    </w:p>
-    <w:p>
-      <w:pPr>
         <w:pStyle w:val="Kop1"/>
         <w:rPr>
           <w:lang w:val="en-US"/>
@@ -62,174 +55,6 @@
         <w:rPr>
           <w:lang w:val="en-US"/>
         </w:rPr>
-        <w:t>Sprites</w:t>
-      </w:r>
-    </w:p>
-    <w:p>
-      <w:pPr>
-        <w:rPr>
-          <w:lang w:val="en-US"/>
-        </w:rPr>
-      </w:pPr>
-    </w:p>
-    <w:p>
-      <w:pPr>
-        <w:rPr>
-          <w:lang w:val="en-US"/>
-        </w:rPr>
-      </w:pPr>
-    </w:p>
-    <w:p>
-      <w:pPr>
-        <w:pStyle w:val="Kop1"/>
-        <w:rPr>
-          <w:lang w:val="en-US"/>
-        </w:rPr>
-      </w:pPr>
-      <w:r>
-        <w:rPr>
-          <w:lang w:val="en-US"/>
-        </w:rPr>
-        <w:t>Textures</w:t>
-      </w:r>
-    </w:p>
-    <w:p>
-      <w:pPr>
-        <w:rPr>
-          <w:lang w:val="en-US"/>
-        </w:rPr>
-      </w:pPr>
-    </w:p>
-    <w:p>
-      <w:pPr>
-        <w:rPr>
-          <w:lang w:val="en-US"/>
-        </w:rPr>
-      </w:pPr>
-    </w:p>
-    <w:p>
-      <w:pPr>
-        <w:pStyle w:val="Kop1"/>
-        <w:rPr>
-          <w:lang w:val="en-US"/>
-        </w:rPr>
-      </w:pPr>
-      <w:r>
-        <w:rPr>
-          <w:lang w:val="en-US"/>
-        </w:rPr>
-        <w:t>Animation</w:t>
-      </w:r>
-    </w:p>
-    <w:p>
-      <w:pPr>
-        <w:rPr>
-          <w:lang w:val="en-US"/>
-        </w:rPr>
-      </w:pPr>
-    </w:p>
-    <w:p>
-      <w:pPr>
-        <w:rPr>
-          <w:lang w:val="en-US"/>
-        </w:rPr>
-      </w:pPr>
-    </w:p>
-    <w:p>
-      <w:pPr>
-        <w:pStyle w:val="Kop1"/>
-        <w:rPr>
-          <w:lang w:val="en-US"/>
-        </w:rPr>
-      </w:pPr>
-      <w:r>
-        <w:rPr>
-          <w:lang w:val="en-US"/>
-        </w:rPr>
-        <w:t>Shaders</w:t>
-      </w:r>
-    </w:p>
-    <w:p>
-      <w:pPr>
-        <w:rPr>
-          <w:lang w:val="en-US"/>
-        </w:rPr>
-      </w:pPr>
-    </w:p>
-    <w:p>
-      <w:pPr>
-        <w:rPr>
-          <w:lang w:val="en-US"/>
-        </w:rPr>
-      </w:pPr>
-    </w:p>
-    <w:p>
-      <w:pPr>
-        <w:pStyle w:val="Kop1"/>
-        <w:rPr>
-          <w:lang w:val="en-US"/>
-        </w:rPr>
-      </w:pPr>
-      <w:r>
-        <w:rPr>
-          <w:lang w:val="en-US"/>
-        </w:rPr>
-        <w:t>Particles</w:t>
-      </w:r>
-    </w:p>
-    <w:p>
-      <w:pPr>
-        <w:rPr>
-          <w:lang w:val="en-US"/>
-        </w:rPr>
-      </w:pPr>
-    </w:p>
-    <w:p>
-      <w:pPr>
-        <w:rPr>
-          <w:lang w:val="en-US"/>
-        </w:rPr>
-      </w:pPr>
-    </w:p>
-    <w:p>
-      <w:pPr>
-        <w:pStyle w:val="Kop1"/>
-        <w:rPr>
-          <w:lang w:val="en-US"/>
-        </w:rPr>
-      </w:pPr>
-      <w:r>
-        <w:rPr>
-          <w:lang w:val="en-US"/>
-        </w:rPr>
-        <w:t>Effects</w:t>
-      </w:r>
-    </w:p>
-    <w:p>
-      <w:pPr>
-        <w:rPr>
-          <w:lang w:val="en-US"/>
-        </w:rPr>
-      </w:pPr>
-    </w:p>
-    <w:p>
-      <w:pPr>
-        <w:rPr>
-          <w:lang w:val="en-US"/>
-        </w:rPr>
-      </w:pPr>
-    </w:p>
-    <w:p>
-      <w:pPr>
-        <w:pStyle w:val="Kop1"/>
-        <w:rPr>
-          <w:lang w:val="en-US"/>
-        </w:rPr>
-      </w:pPr>
-      <w:r>
-        <w:rPr>
-          <w:lang w:val="en-US"/>
-        </w:rPr>
         <w:t>Sounds</w:t>
       </w:r>
     </w:p>
@@ -245,104 +70,6 @@
         </w:rPr>
         <w:t>An sound effect when the block touches the ground</w:t>
       </w:r>
-    </w:p>
-    <w:p>
-      <w:pPr>
-        <w:rPr>
-          <w:lang w:val="en-US"/>
-        </w:rPr>
-      </w:pPr>
-    </w:p>
-    <w:p>
-      <w:pPr>
-        <w:pStyle w:val="Kop1"/>
-        <w:rPr>
-          <w:lang w:val="en-US"/>
-        </w:rPr>
-      </w:pPr>
-      <w:r>
-        <w:rPr>
-          <w:lang w:val="en-US"/>
-        </w:rPr>
-        <w:t>Music</w:t>
-      </w:r>
-    </w:p>
-    <w:p>
-      <w:pPr>
-        <w:rPr>
-          <w:lang w:val="en-US"/>
-        </w:rPr>
-      </w:pPr>
-    </w:p>
-    <w:p>
-      <w:pPr>
-        <w:rPr>
-          <w:lang w:val="en-US"/>
-        </w:rPr>
-      </w:pPr>
-    </w:p>
-    <w:p>
-      <w:pPr>
-        <w:pStyle w:val="Kop1"/>
-        <w:rPr>
-          <w:lang w:val="en-US"/>
-        </w:rPr>
-      </w:pPr>
-      <w:r>
-        <w:rPr>
-          <w:lang w:val="en-US"/>
-        </w:rPr>
-        <w:lastRenderedPageBreak/>
-        <w:t>Storyline</w:t>
-      </w:r>
-    </w:p>
-    <w:p>
-      <w:pPr>
-        <w:rPr>
-          <w:lang w:val="en-US"/>
-        </w:rPr>
-      </w:pPr>
-      <w:r>
-        <w:rPr>
-          <w:lang w:val="en-US"/>
-        </w:rPr>
-        <w:t>None</w:t>
-      </w:r>
-    </w:p>
-    <w:p>
-      <w:pPr>
-        <w:rPr>
-          <w:lang w:val="en-US"/>
-        </w:rPr>
-      </w:pPr>
-    </w:p>
-    <w:p>
-      <w:pPr>
-        <w:pStyle w:val="Kop1"/>
-        <w:rPr>
-          <w:lang w:val="en-US"/>
-        </w:rPr>
-      </w:pPr>
-      <w:r>
-        <w:rPr>
-          <w:lang w:val="en-US"/>
-        </w:rPr>
-        <w:t>Game feel</w:t>
-      </w:r>
-    </w:p>
-    <w:p>
-      <w:pPr>
-        <w:rPr>
-          <w:lang w:val="en-US"/>
-        </w:rPr>
-      </w:pPr>
-    </w:p>
-    <w:p>
-      <w:pPr>
-        <w:rPr>
-          <w:lang w:val="en-US"/>
-        </w:rPr>
-      </w:pPr>
     </w:p>
     <w:p>
       <w:pPr>
@@ -387,130 +114,350 @@
         </w:rPr>
         <w:t>The blocks don’t have aren’t locked to an grid when they fall down and they don’t have an rigid body after they land add an rigid body and pray you placed it well</w:t>
       </w:r>
+    </w:p>
+    <w:p>
+      <w:pPr>
+        <w:pStyle w:val="Kop1"/>
+        <w:rPr>
+          <w:lang w:val="en-US"/>
+        </w:rPr>
+      </w:pPr>
+      <w:r>
+        <w:rPr>
+          <w:lang w:val="en-US"/>
+        </w:rPr>
+        <w:t>Controls</w:t>
+      </w:r>
+    </w:p>
+    <w:p>
+      <w:pPr>
+        <w:rPr>
+          <w:lang w:val="en-US"/>
+        </w:rPr>
+      </w:pPr>
+      <w:r>
+        <w:rPr>
+          <w:lang w:val="en-US"/>
+        </w:rPr>
+        <w:t>A</w:t>
+      </w:r>
+      <w:r>
+        <w:rPr>
+          <w:lang w:val="en-US"/>
+        </w:rPr>
+        <w:t>S or arrow keys: For turning</w:t>
+      </w:r>
+    </w:p>
+    <w:p>
+      <w:pPr>
+        <w:rPr>
+          <w:lang w:val="en-US"/>
+        </w:rPr>
+      </w:pPr>
+      <w:r>
+        <w:rPr>
+          <w:lang w:val="en-US"/>
+        </w:rPr>
+        <w:t>WS</w:t>
+      </w:r>
+      <w:r>
+        <w:rPr>
+          <w:lang w:val="en-US"/>
+        </w:rPr>
+        <w:t xml:space="preserve"> / arrow keys: for positioning</w:t>
+      </w:r>
+    </w:p>
+    <w:p>
+      <w:pPr>
+        <w:pStyle w:val="Kop1"/>
+        <w:rPr>
+          <w:lang w:val="en-US"/>
+        </w:rPr>
+      </w:pPr>
+      <w:r>
+        <w:rPr>
+          <w:lang w:val="en-US"/>
+        </w:rPr>
+        <w:t>Bugs and Glitches</w:t>
+      </w:r>
+    </w:p>
+    <w:p>
+      <w:pPr>
+        <w:rPr>
+          <w:lang w:val="en-US"/>
+        </w:rPr>
+      </w:pPr>
+      <w:r>
+        <w:rPr>
+          <w:lang w:val="en-US"/>
+        </w:rPr>
+        <w:t>More blocks spawn than they should</w:t>
+      </w:r>
+    </w:p>
+    <w:p>
+      <w:pPr>
+        <w:pStyle w:val="Lijstalinea"/>
+        <w:numPr>
+          <w:ilvl w:val="0"/>
+          <w:numId w:val="1"/>
+        </w:numPr>
+        <w:rPr>
+          <w:lang w:val="en-US"/>
+        </w:rPr>
+      </w:pPr>
+      <w:r>
+        <w:rPr>
+          <w:lang w:val="en-US"/>
+        </w:rPr>
+        <w:t>Theory(Bob) They hit multiple sides which is why I am getting more</w:t>
+      </w:r>
+    </w:p>
+    <w:p>
+      <w:pPr>
+        <w:pStyle w:val="Kop1"/>
+        <w:rPr>
+          <w:lang w:val="en-US"/>
+        </w:rPr>
+      </w:pPr>
+      <w:r>
+        <w:rPr>
+          <w:lang w:val="en-US"/>
+        </w:rPr>
+        <w:t>Doelgroep</w:t>
+      </w:r>
+    </w:p>
+    <w:p>
+      <w:pPr>
+        <w:rPr>
+          <w:lang w:val="nl-NL"/>
+        </w:rPr>
+      </w:pPr>
+      <w:r>
+        <w:rPr>
+          <w:lang w:val="nl-NL"/>
+        </w:rPr>
+        <w:t>Mijn doelgroep zijn mensen d</w:t>
+      </w:r>
+      <w:r>
+        <w:rPr>
+          <w:lang w:val="nl-NL"/>
+        </w:rPr>
+        <w:t>ie een fan zijn van tetris en een andere ervaring willen het is in principe gewoon tetris kwa controls maar nu bouw je op in plaats van af en nu verlies je als</w:t>
+      </w:r>
+      <w:r>
+        <w:rPr>
+          <w:lang w:val="nl-NL"/>
+        </w:rPr>
+        <w:t xml:space="preserve"> toren omvalt in plaats van de top bereikt</w:t>
+      </w:r>
+    </w:p>
+    <w:p>
+      <w:pPr>
+        <w:rPr>
+          <w:lang w:val="nl-NL"/>
+        </w:rPr>
+      </w:pPr>
+      <w:r>
+        <w:rPr>
+          <w:lang w:val="nl-NL"/>
+        </w:rPr>
+        <w:t>Ik wil ook als tweede doelgroep jonge kinderen onder de 10 jaar door veel kleuren en geluiden in te doen en het een knalende effect te geven zoals PuyoPuyo Tetris.</w:t>
+      </w:r>
       <w:bookmarkStart w:id="0" w:name="_GoBack"/>
       <w:bookmarkEnd w:id="0"/>
     </w:p>
     <w:p>
       <w:pPr>
-        <w:pStyle w:val="Kop1"/>
-        <w:rPr>
-          <w:lang w:val="en-US"/>
-        </w:rPr>
-      </w:pPr>
-      <w:r>
-        <w:rPr>
-          <w:lang w:val="en-US"/>
-        </w:rPr>
-        <w:t>Controls</w:t>
-      </w:r>
-    </w:p>
-    <w:p>
-      <w:pPr>
-        <w:rPr>
-          <w:lang w:val="en-US"/>
-        </w:rPr>
-      </w:pPr>
-      <w:r>
-        <w:rPr>
-          <w:lang w:val="en-US"/>
-        </w:rPr>
-        <w:t>WASD or arrow keys: For turning</w:t>
-      </w:r>
-    </w:p>
-    <w:p>
-      <w:pPr>
-        <w:rPr>
-          <w:lang w:val="en-US"/>
-        </w:rPr>
-      </w:pPr>
-      <w:r>
-        <w:rPr>
-          <w:lang w:val="en-US"/>
-        </w:rPr>
-        <w:t>AD / left and right arrow keys: for positioning</w:t>
-      </w:r>
-    </w:p>
-    <w:p>
-      <w:pPr>
-        <w:rPr>
-          <w:lang w:val="en-US"/>
-        </w:rPr>
-      </w:pPr>
-    </w:p>
-    <w:p>
-      <w:pPr>
-        <w:pStyle w:val="Kop1"/>
-        <w:rPr>
-          <w:lang w:val="en-US"/>
-        </w:rPr>
-      </w:pPr>
-      <w:r>
-        <w:rPr>
-          <w:lang w:val="en-US"/>
-        </w:rPr>
-        <w:t>Lighting</w:t>
-      </w:r>
-    </w:p>
-    <w:p>
-      <w:pPr>
-        <w:rPr>
-          <w:lang w:val="en-US"/>
-        </w:rPr>
-      </w:pPr>
-    </w:p>
-    <w:p>
-      <w:pPr>
-        <w:rPr>
-          <w:lang w:val="en-US"/>
-        </w:rPr>
-      </w:pPr>
-    </w:p>
-    <w:p>
-      <w:pPr>
-        <w:pStyle w:val="Kop1"/>
-        <w:rPr>
-          <w:lang w:val="en-US"/>
-        </w:rPr>
-      </w:pPr>
-      <w:r>
-        <w:rPr>
-          <w:lang w:val="en-US"/>
-        </w:rPr>
-        <w:t>Bugs and Glitches</w:t>
-      </w:r>
-    </w:p>
-    <w:p>
-      <w:pPr>
-        <w:rPr>
-          <w:lang w:val="en-US"/>
-        </w:rPr>
-      </w:pPr>
-      <w:r>
-        <w:rPr>
-          <w:lang w:val="en-US"/>
-        </w:rPr>
-        <w:t>None</w:t>
-      </w:r>
-    </w:p>
-    <w:p>
-      <w:pPr>
-        <w:rPr>
-          <w:lang w:val="en-US"/>
-        </w:rPr>
-      </w:pPr>
-    </w:p>
-    <w:p>
-      <w:pPr>
-        <w:pStyle w:val="Kop1"/>
-        <w:rPr>
-          <w:lang w:val="en-US"/>
-        </w:rPr>
-      </w:pPr>
-      <w:r>
-        <w:rPr>
-          <w:lang w:val="en-US"/>
-        </w:rPr>
-        <w:t>Performance</w:t>
+        <w:rPr>
+          <w:lang w:val="nl-NL"/>
+        </w:rPr>
+      </w:pPr>
+    </w:p>
+    <w:p>
+      <w:pPr>
+        <w:spacing w:after="0"/>
+        <w:rPr>
+          <w:lang w:val="en-US"/>
+        </w:rPr>
+      </w:pPr>
+      <w:r>
+        <w:rPr>
+          <w:lang w:val="en-US"/>
+        </w:rPr>
+        <w:t>GameObject[] fillings = //your array here</w:t>
+      </w:r>
+    </w:p>
+    <w:p>
+      <w:pPr>
+        <w:spacing w:after="0"/>
+        <w:rPr>
+          <w:lang w:val="en-US"/>
+        </w:rPr>
+      </w:pPr>
+      <w:r>
+        <w:rPr>
+          <w:lang w:val="en-US"/>
+        </w:rPr>
+        <w:t>GameObject highestFilling = null;</w:t>
+      </w:r>
+    </w:p>
+    <w:p>
+      <w:pPr>
+        <w:spacing w:after="0"/>
+        <w:rPr>
+          <w:lang w:val="en-US"/>
+        </w:rPr>
+      </w:pPr>
+      <w:r>
+        <w:rPr>
+          <w:lang w:val="en-US"/>
+        </w:rPr>
+        <w:t>float highestFillingPosition = -99999f; //start with a value that could never be higher than all your objects</w:t>
+      </w:r>
+    </w:p>
+    <w:p>
+      <w:pPr>
+        <w:spacing w:after="0"/>
+        <w:rPr>
+          <w:lang w:val="en-US"/>
+        </w:rPr>
+      </w:pPr>
+      <w:r>
+        <w:rPr>
+          <w:lang w:val="en-US"/>
+        </w:rPr>
+        <w:t>for (int f = 0; f &lt; highestFilling.Length; f++)</w:t>
+      </w:r>
+    </w:p>
+    <w:p>
+      <w:pPr>
+        <w:spacing w:after="0"/>
+        <w:rPr>
+          <w:lang w:val="en-US"/>
+        </w:rPr>
+      </w:pPr>
+      <w:r>
+        <w:rPr>
+          <w:lang w:val="en-US"/>
+        </w:rPr>
+        <w:t>{</w:t>
+      </w:r>
+    </w:p>
+    <w:p>
+      <w:pPr>
+        <w:spacing w:after="0"/>
+        <w:rPr>
+          <w:lang w:val="en-US"/>
+        </w:rPr>
+      </w:pPr>
+      <w:r>
+        <w:rPr>
+          <w:lang w:val="en-US"/>
+        </w:rPr>
+        <w:tab/>
+        <w:t>float thisY = fillings[f].transform.position.y; //cache this, because calculating it twice is also slower than need be</w:t>
+      </w:r>
+    </w:p>
+    <w:p>
+      <w:pPr>
+        <w:spacing w:after="0"/>
+        <w:rPr>
+          <w:lang w:val="en-US"/>
+        </w:rPr>
+      </w:pPr>
+      <w:r>
+        <w:rPr>
+          <w:lang w:val="en-US"/>
+        </w:rPr>
+        <w:tab/>
+        <w:t>if (thisY &gt; highestFillingPosition)</w:t>
+      </w:r>
+    </w:p>
+    <w:p>
+      <w:pPr>
+        <w:spacing w:after="0"/>
+        <w:rPr>
+          <w:lang w:val="en-US"/>
+        </w:rPr>
+      </w:pPr>
+      <w:r>
+        <w:rPr>
+          <w:lang w:val="en-US"/>
+        </w:rPr>
+        <w:tab/>
+        <w:t>{</w:t>
+      </w:r>
+    </w:p>
+    <w:p>
+      <w:pPr>
+        <w:spacing w:after="0"/>
+        <w:rPr>
+          <w:lang w:val="en-US"/>
+        </w:rPr>
+      </w:pPr>
+      <w:r>
+        <w:rPr>
+          <w:lang w:val="en-US"/>
+        </w:rPr>
+        <w:tab/>
+      </w:r>
+      <w:r>
+        <w:rPr>
+          <w:lang w:val="en-US"/>
+        </w:rPr>
+        <w:tab/>
+        <w:t>highestFillingPosition = thisY;</w:t>
+      </w:r>
+    </w:p>
+    <w:p>
+      <w:pPr>
+        <w:spacing w:after="0"/>
+        <w:rPr>
+          <w:lang w:val="en-US"/>
+        </w:rPr>
+      </w:pPr>
+      <w:r>
+        <w:rPr>
+          <w:lang w:val="en-US"/>
+        </w:rPr>
+        <w:tab/>
+      </w:r>
+      <w:r>
+        <w:rPr>
+          <w:lang w:val="en-US"/>
+        </w:rPr>
+        <w:tab/>
+        <w:t>highestFilling = fillings[f];</w:t>
+      </w:r>
+    </w:p>
+    <w:p>
+      <w:pPr>
+        <w:spacing w:after="0"/>
+        <w:rPr>
+          <w:lang w:val="en-US"/>
+        </w:rPr>
+      </w:pPr>
+      <w:r>
+        <w:rPr>
+          <w:lang w:val="en-US"/>
+        </w:rPr>
+        <w:tab/>
+        <w:t>}</w:t>
+      </w:r>
+    </w:p>
+    <w:p>
+      <w:pPr>
+        <w:spacing w:after="0"/>
+        <w:rPr>
+          <w:lang w:val="en-US"/>
+        </w:rPr>
+      </w:pPr>
+      <w:r>
+        <w:rPr>
+          <w:lang w:val="en-US"/>
+        </w:rPr>
+        <w:lastRenderedPageBreak/>
+        <w:t>}</w:t>
       </w:r>
     </w:p>
     <w:sectPr>
@@ -521,6 +468,126 @@
     </w:sectPr>
   </w:body>
 </w:document>
+</file>
+
+<file path=word/numbering.xml><?xml version="1.0" encoding="utf-8"?>
+<w:numbering xmlns:wpc="http://schemas.microsoft.com/office/word/2010/wordprocessingCanvas" xmlns:cx="http://schemas.microsoft.com/office/drawing/2014/chartex" xmlns:cx1="http://schemas.microsoft.com/office/drawing/2015/9/8/chartex" xmlns:cx2="http://schemas.microsoft.com/office/drawing/2015/10/21/chartex" xmlns:cx3="http://schemas.microsoft.com/office/drawing/2016/5/9/chartex" xmlns:cx4="http://schemas.microsoft.com/office/drawing/2016/5/10/chartex" xmlns:cx5="http://schemas.microsoft.com/office/drawing/2016/5/11/chartex" xmlns:cx6="http://schemas.microsoft.com/office/drawing/2016/5/12/chartex" xmlns:cx7="http://schemas.microsoft.com/office/drawing/2016/5/13/chartex" xmlns:cx8="http://schemas.microsoft.com/office/drawing/2016/5/14/chartex" xmlns:mc="http://schemas.openxmlformats.org/markup-compatibility/2006" xmlns:aink="http://schemas.microsoft.com/office/drawing/2016/ink" xmlns:am3d="http://schemas.microsoft.com/office/drawing/2017/model3d" xmlns:o="urn:schemas-microsoft-com:office:office" xmlns:r="http://schemas.openxmlformats.org/officeDocument/2006/relationships" xmlns:m="http://schemas.openxmlformats.org/officeDocument/2006/math" xmlns:v="urn:schemas-microsoft-com:vml" xmlns:wp14="http://schemas.microsoft.com/office/word/2010/wordprocessingDrawing" xmlns:wp="http://schemas.openxmlformats.org/drawingml/2006/wordprocessingDrawing" xmlns:w10="urn:schemas-microsoft-com:office:word" xmlns:w="http://schemas.openxmlformats.org/wordprocessingml/2006/main" xmlns:w14="http://schemas.microsoft.com/office/word/2010/wordml" xmlns:w15="http://schemas.microsoft.com/office/word/2012/wordml" xmlns:w16cid="http://schemas.microsoft.com/office/word/2016/wordml/cid" xmlns:w16se="http://schemas.microsoft.com/office/word/2015/wordml/symex" xmlns:wpg="http://schemas.microsoft.com/office/word/2010/wordprocessingGroup" xmlns:wpi="http://schemas.microsoft.com/office/word/2010/wordprocessingInk" xmlns:wne="http://schemas.microsoft.com/office/word/2006/wordml" xmlns:wps="http://schemas.microsoft.com/office/word/2010/wordprocessingShape" mc:Ignorable="w14 w15 w16se w16cid wp14">
+  <w:abstractNum w:abstractNumId="0" w15:restartNumberingAfterBreak="0">
+    <w:nsid w:val="06580D34"/>
+    <w:multiLevelType w:val="hybridMultilevel"/>
+    <w:tmpl w:val="7DB87B8A"/>
+    <w:lvl w:ilvl="0" w:tplc="8C866DB0">
+      <w:numFmt w:val="bullet"/>
+      <w:lvlText w:val="-"/>
+      <w:lvlJc w:val="left"/>
+      <w:pPr>
+        <w:ind w:left="720" w:hanging="360"/>
+      </w:pPr>
+      <w:rPr>
+        <w:rFonts w:ascii="Calibri" w:eastAsiaTheme="minorHAnsi" w:hAnsi="Calibri" w:cs="Calibri" w:hint="default"/>
+      </w:rPr>
+    </w:lvl>
+    <w:lvl w:ilvl="1" w:tplc="04130003" w:tentative="1">
+      <w:start w:val="1"/>
+      <w:numFmt w:val="bullet"/>
+      <w:lvlText w:val="o"/>
+      <w:lvlJc w:val="left"/>
+      <w:pPr>
+        <w:ind w:left="1440" w:hanging="360"/>
+      </w:pPr>
+      <w:rPr>
+        <w:rFonts w:ascii="Courier New" w:hAnsi="Courier New" w:cs="Courier New" w:hint="default"/>
+      </w:rPr>
+    </w:lvl>
+    <w:lvl w:ilvl="2" w:tplc="04130005" w:tentative="1">
+      <w:start w:val="1"/>
+      <w:numFmt w:val="bullet"/>
+      <w:lvlText w:val=""/>
+      <w:lvlJc w:val="left"/>
+      <w:pPr>
+        <w:ind w:left="2160" w:hanging="360"/>
+      </w:pPr>
+      <w:rPr>
+        <w:rFonts w:ascii="Wingdings" w:hAnsi="Wingdings" w:hint="default"/>
+      </w:rPr>
+    </w:lvl>
+    <w:lvl w:ilvl="3" w:tplc="04130001" w:tentative="1">
+      <w:start w:val="1"/>
+      <w:numFmt w:val="bullet"/>
+      <w:lvlText w:val=""/>
+      <w:lvlJc w:val="left"/>
+      <w:pPr>
+        <w:ind w:left="2880" w:hanging="360"/>
+      </w:pPr>
+      <w:rPr>
+        <w:rFonts w:ascii="Symbol" w:hAnsi="Symbol" w:hint="default"/>
+      </w:rPr>
+    </w:lvl>
+    <w:lvl w:ilvl="4" w:tplc="04130003" w:tentative="1">
+      <w:start w:val="1"/>
+      <w:numFmt w:val="bullet"/>
+      <w:lvlText w:val="o"/>
+      <w:lvlJc w:val="left"/>
+      <w:pPr>
+        <w:ind w:left="3600" w:hanging="360"/>
+      </w:pPr>
+      <w:rPr>
+        <w:rFonts w:ascii="Courier New" w:hAnsi="Courier New" w:cs="Courier New" w:hint="default"/>
+      </w:rPr>
+    </w:lvl>
+    <w:lvl w:ilvl="5" w:tplc="04130005" w:tentative="1">
+      <w:start w:val="1"/>
+      <w:numFmt w:val="bullet"/>
+      <w:lvlText w:val=""/>
+      <w:lvlJc w:val="left"/>
+      <w:pPr>
+        <w:ind w:left="4320" w:hanging="360"/>
+      </w:pPr>
+      <w:rPr>
+        <w:rFonts w:ascii="Wingdings" w:hAnsi="Wingdings" w:hint="default"/>
+      </w:rPr>
+    </w:lvl>
+    <w:lvl w:ilvl="6" w:tplc="04130001" w:tentative="1">
+      <w:start w:val="1"/>
+      <w:numFmt w:val="bullet"/>
+      <w:lvlText w:val=""/>
+      <w:lvlJc w:val="left"/>
+      <w:pPr>
+        <w:ind w:left="5040" w:hanging="360"/>
+      </w:pPr>
+      <w:rPr>
+        <w:rFonts w:ascii="Symbol" w:hAnsi="Symbol" w:hint="default"/>
+      </w:rPr>
+    </w:lvl>
+    <w:lvl w:ilvl="7" w:tplc="04130003" w:tentative="1">
+      <w:start w:val="1"/>
+      <w:numFmt w:val="bullet"/>
+      <w:lvlText w:val="o"/>
+      <w:lvlJc w:val="left"/>
+      <w:pPr>
+        <w:ind w:left="5760" w:hanging="360"/>
+      </w:pPr>
+      <w:rPr>
+        <w:rFonts w:ascii="Courier New" w:hAnsi="Courier New" w:cs="Courier New" w:hint="default"/>
+      </w:rPr>
+    </w:lvl>
+    <w:lvl w:ilvl="8" w:tplc="04130005" w:tentative="1">
+      <w:start w:val="1"/>
+      <w:numFmt w:val="bullet"/>
+      <w:lvlText w:val=""/>
+      <w:lvlJc w:val="left"/>
+      <w:pPr>
+        <w:ind w:left="6480" w:hanging="360"/>
+      </w:pPr>
+      <w:rPr>
+        <w:rFonts w:ascii="Wingdings" w:hAnsi="Wingdings" w:hint="default"/>
+      </w:rPr>
+    </w:lvl>
+  </w:abstractNum>
+  <w:num w:numId="1">
+    <w:abstractNumId w:val="0"/>
+  </w:num>
+</w:numbering>
 </file>
 
 <file path=word/styles.xml><?xml version="1.0" encoding="utf-8"?>
@@ -1018,6 +1085,17 @@
       <w:szCs w:val="32"/>
     </w:rPr>
   </w:style>
+  <w:style w:type="paragraph" w:styleId="Lijstalinea">
+    <w:name w:val="List Paragraph"/>
+    <w:basedOn w:val="Standaard"/>
+    <w:uiPriority w:val="34"/>
+    <w:qFormat/>
+    <w:rsid w:val="00466C95"/>
+    <w:pPr>
+      <w:ind w:left="720"/>
+      <w:contextualSpacing/>
+    </w:pPr>
+  </w:style>
 </w:styles>
 </file>
 

</xml_diff>